<commit_message>
lade till .r fil i block 2.
</commit_message>
<xml_diff>
--- a/Gruppkontrakt/output/gruppkontrakt_grupp10.docx
+++ b/Gruppkontrakt/output/gruppkontrakt_grupp10.docx
@@ -92,6 +92,17 @@
         <w:br/>
       </w:r>
     </w:p>
+    <w:p>
+      <w:pPr>
+        <w:pStyle w:val="BodyText"/>
+      </w:pPr>
+      <w:r>
+        <w:t xml:space="preserve">Eduardo Ugaz Ynguil: Jag kommer arbeta på kvällar och helger. Jag har ingen erfarenhet av GitHub, men lite av R, Python och Statistik.</w:t>
+      </w:r>
+      <w:r>
+        <w:br/>
+      </w:r>
+    </w:p>
     <w:bookmarkEnd w:id="20"/>
     <w:bookmarkStart w:id="21" w:name="X810c87a5d7a003687165e14de3aa52012a805ef"/>
     <w:p>
@@ -192,7 +203,7 @@
         <w:rPr>
           <w:rStyle w:val="VerbatimChar"/>
         </w:rPr>
-        <w:t xml:space="preserve">2024-09-15</w:t>
+        <w:t xml:space="preserve">2024-09-16</w:t>
       </w:r>
     </w:p>
     <w:p>
@@ -245,6 +256,17 @@
       </w:r>
       <w:r>
         <w:t xml:space="preserve">Beata Rosenberg</w:t>
+      </w:r>
+    </w:p>
+    <w:p>
+      <w:pPr>
+        <w:pStyle w:val="BodyText"/>
+      </w:pPr>
+      <w:r>
+        <w:br/>
+      </w:r>
+      <w:r>
+        <w:t xml:space="preserve">Eduardo Ugaz Ynguil</w:t>
       </w:r>
     </w:p>
     <w:bookmarkEnd w:id="26"/>

</xml_diff>